<commit_message>
uploaded the weekly files
</commit_message>
<xml_diff>
--- a/files/Matières/Allemand/T1/040 Cour d'Allemand du 10 02 2021.docx
+++ b/files/Matières/Allemand/T1/040 Cour d'Allemand du 10 02 2021.docx
@@ -1064,25 +1064,11 @@
           <w:p>
             <w:pPr>
               <w:jc w:val="center"/>
-              <w:rPr>
-                <w:lang w:val="de-DE"/>
-              </w:rPr>
             </w:pPr>
             <w:r>
-              <w:rPr>
-                <w:lang w:val="de-DE"/>
-              </w:rPr>
               <w:lastRenderedPageBreak/>
-              <w:t xml:space="preserve">Verbes de </w:t>
+              <w:t>Verbes de modalité</w:t>
             </w:r>
-            <w:proofErr w:type="spellStart"/>
-            <w:r>
-              <w:rPr>
-                <w:lang w:val="de-DE"/>
-              </w:rPr>
-              <w:t>modalité</w:t>
-            </w:r>
-            <w:proofErr w:type="spellEnd"/>
           </w:p>
         </w:tc>
       </w:tr>
@@ -1479,19 +1465,9 @@
             <w:tcW w:w="1298" w:type="dxa"/>
           </w:tcPr>
           <w:p>
-            <w:pPr>
-              <w:rPr>
-                <w:lang w:val="de-DE"/>
-              </w:rPr>
-            </w:pPr>
-            <w:proofErr w:type="spellStart"/>
             <w:r>
-              <w:rPr>
-                <w:lang w:val="de-DE"/>
-              </w:rPr>
               <w:t>vouloir</w:t>
             </w:r>
-            <w:proofErr w:type="spellEnd"/>
           </w:p>
         </w:tc>
         <w:tc>
@@ -1500,33 +1476,9 @@
             <w:vMerge w:val="restart"/>
           </w:tcPr>
           <w:p>
-            <w:pPr>
-              <w:rPr>
-                <w:lang w:val="de-DE"/>
-              </w:rPr>
-            </w:pPr>
-            <w:proofErr w:type="spellStart"/>
             <w:r>
-              <w:rPr>
-                <w:lang w:val="de-DE"/>
-              </w:rPr>
-              <w:t>devoir</w:t>
+              <w:t>devoir moral</w:t>
             </w:r>
-            <w:proofErr w:type="spellEnd"/>
-            <w:r>
-              <w:rPr>
-                <w:lang w:val="de-DE"/>
-              </w:rPr>
-              <w:t xml:space="preserve"> </w:t>
-            </w:r>
-            <w:proofErr w:type="spellStart"/>
-            <w:r>
-              <w:rPr>
-                <w:lang w:val="de-DE"/>
-              </w:rPr>
-              <w:t>moral</w:t>
-            </w:r>
-            <w:proofErr w:type="spellEnd"/>
           </w:p>
         </w:tc>
         <w:tc>
@@ -1553,19 +1505,9 @@
             </w:tcBorders>
           </w:tcPr>
           <w:p>
-            <w:pPr>
-              <w:rPr>
-                <w:lang w:val="de-DE"/>
-              </w:rPr>
-            </w:pPr>
-            <w:proofErr w:type="spellStart"/>
             <w:r>
-              <w:rPr>
-                <w:lang w:val="de-DE"/>
-              </w:rPr>
               <w:t>devoir</w:t>
             </w:r>
-            <w:proofErr w:type="spellEnd"/>
           </w:p>
         </w:tc>
         <w:tc>
@@ -1574,47 +1516,9 @@
             <w:vMerge w:val="restart"/>
           </w:tcPr>
           <w:p>
-            <w:pPr>
-              <w:rPr>
-                <w:lang w:val="de-DE"/>
-              </w:rPr>
-            </w:pPr>
-            <w:proofErr w:type="spellStart"/>
             <w:r>
-              <w:rPr>
-                <w:lang w:val="de-DE"/>
-              </w:rPr>
-              <w:t>être</w:t>
+              <w:t>être capable de savoir</w:t>
             </w:r>
-            <w:proofErr w:type="spellEnd"/>
-            <w:r>
-              <w:rPr>
-                <w:lang w:val="de-DE"/>
-              </w:rPr>
-              <w:t xml:space="preserve"> </w:t>
-            </w:r>
-            <w:proofErr w:type="spellStart"/>
-            <w:r>
-              <w:rPr>
-                <w:lang w:val="de-DE"/>
-              </w:rPr>
-              <w:t>capable</w:t>
-            </w:r>
-            <w:proofErr w:type="spellEnd"/>
-            <w:r>
-              <w:rPr>
-                <w:lang w:val="de-DE"/>
-              </w:rPr>
-              <w:t xml:space="preserve"> de </w:t>
-            </w:r>
-            <w:proofErr w:type="spellStart"/>
-            <w:r>
-              <w:rPr>
-                <w:lang w:val="de-DE"/>
-              </w:rPr>
-              <w:t>savoir</w:t>
-            </w:r>
-            <w:proofErr w:type="spellEnd"/>
           </w:p>
         </w:tc>
         <w:tc>
@@ -1635,24 +1539,8 @@
             <w:tcW w:w="1330" w:type="dxa"/>
           </w:tcPr>
           <w:p>
-            <w:pPr>
-              <w:rPr>
-                <w:lang w:val="de-DE"/>
-              </w:rPr>
-            </w:pPr>
-            <w:proofErr w:type="spellStart"/>
             <w:r>
-              <w:rPr>
-                <w:lang w:val="de-DE"/>
-              </w:rPr>
-              <w:t>avoir</w:t>
-            </w:r>
-            <w:proofErr w:type="spellEnd"/>
-            <w:r>
-              <w:rPr>
-                <w:lang w:val="de-DE"/>
-              </w:rPr>
-              <w:t xml:space="preserve"> la</w:t>
+              <w:t>avoir la</w:t>
             </w:r>
           </w:p>
         </w:tc>
@@ -1700,19 +1588,9 @@
             </w:tcBorders>
           </w:tcPr>
           <w:p>
-            <w:pPr>
-              <w:rPr>
-                <w:lang w:val="de-DE"/>
-              </w:rPr>
-            </w:pPr>
-            <w:proofErr w:type="spellStart"/>
             <w:r>
-              <w:rPr>
-                <w:lang w:val="de-DE"/>
-              </w:rPr>
               <w:t>fermement</w:t>
             </w:r>
-            <w:proofErr w:type="spellEnd"/>
           </w:p>
         </w:tc>
         <w:tc>
@@ -1753,19 +1631,9 @@
             </w:tcBorders>
           </w:tcPr>
           <w:p>
-            <w:pPr>
-              <w:rPr>
-                <w:lang w:val="de-DE"/>
-              </w:rPr>
-            </w:pPr>
-            <w:proofErr w:type="spellStart"/>
             <w:r>
-              <w:rPr>
-                <w:lang w:val="de-DE"/>
-              </w:rPr>
               <w:t>obligation</w:t>
             </w:r>
-            <w:proofErr w:type="spellEnd"/>
           </w:p>
         </w:tc>
         <w:tc>
@@ -1802,24 +1670,8 @@
             <w:tcW w:w="1330" w:type="dxa"/>
           </w:tcPr>
           <w:p>
-            <w:pPr>
-              <w:rPr>
-                <w:lang w:val="de-DE"/>
-              </w:rPr>
-            </w:pPr>
-            <w:proofErr w:type="spellStart"/>
             <w:r>
-              <w:rPr>
-                <w:lang w:val="de-DE"/>
-              </w:rPr>
-              <w:t>permission</w:t>
-            </w:r>
-            <w:proofErr w:type="spellEnd"/>
-            <w:r>
-              <w:rPr>
-                <w:lang w:val="de-DE"/>
-              </w:rPr>
-              <w:t>.</w:t>
+              <w:t>permission.</w:t>
             </w:r>
           </w:p>
         </w:tc>
@@ -1851,39 +1703,9 @@
             <w:tcW w:w="1321" w:type="dxa"/>
           </w:tcPr>
           <w:p>
-            <w:pPr>
-              <w:rPr>
-                <w:lang w:val="de-DE"/>
-              </w:rPr>
-            </w:pPr>
             <w:r>
-              <w:rPr>
-                <w:lang w:val="de-DE"/>
-              </w:rPr>
-              <w:t xml:space="preserve">ordre </w:t>
+              <w:t>ordre d’un supérieur</w:t>
             </w:r>
-            <w:proofErr w:type="spellStart"/>
-            <w:r>
-              <w:rPr>
-                <w:lang w:val="de-DE"/>
-              </w:rPr>
-              <w:t>d’un</w:t>
-            </w:r>
-            <w:proofErr w:type="spellEnd"/>
-            <w:r>
-              <w:rPr>
-                <w:lang w:val="de-DE"/>
-              </w:rPr>
-              <w:t xml:space="preserve"> </w:t>
-            </w:r>
-            <w:proofErr w:type="spellStart"/>
-            <w:r>
-              <w:rPr>
-                <w:lang w:val="de-DE"/>
-              </w:rPr>
-              <w:t>supérieur</w:t>
-            </w:r>
-            <w:proofErr w:type="spellEnd"/>
           </w:p>
         </w:tc>
         <w:tc>
@@ -1998,14 +1820,12 @@
         </w:rPr>
         <w:t xml:space="preserve">die einer unterirdischen </w:t>
       </w:r>
-      <w:proofErr w:type="spellStart"/>
-      <w:r>
-        <w:rPr>
-          <w:lang w:val="de-DE"/>
-        </w:rPr>
-        <w:t>welt</w:t>
-      </w:r>
-      <w:proofErr w:type="spellEnd"/>
+      <w:r>
+        <w:rPr>
+          <w:lang w:val="de-DE"/>
+        </w:rPr>
+        <w:t>Welt</w:t>
+      </w:r>
       <w:r>
         <w:rPr>
           <w:lang w:val="de-DE"/>

</xml_diff>